<commit_message>
up bao cao tuan 9 - 10
</commit_message>
<xml_diff>
--- a/Báo cáo tuần 7/BaoCaoChucNangThuHai.docx
+++ b/Báo cáo tuần 7/BaoCaoChucNangThuHai.docx
@@ -256,34 +256,80 @@
       <w:pPr>
         <w:rPr>
           <w:b/>
-          <w:sz w:val="28"/>
-          <w:szCs w:val="28"/>
-        </w:rPr>
-      </w:pPr>
-      <w:r>
-        <w:rPr>
-          <w:b/>
-          <w:sz w:val="28"/>
-          <w:szCs w:val="28"/>
-        </w:rPr>
-        <w:t>*Chức năng đăng kí hợp đồng kí túc xá</w:t>
-      </w:r>
-    </w:p>
-    <w:p>
-      <w:pPr>
-        <w:rPr>
-          <w:b/>
-          <w:sz w:val="28"/>
-          <w:szCs w:val="28"/>
-        </w:rPr>
-      </w:pPr>
-      <w:r>
-        <w:rPr>
-          <w:b/>
-          <w:sz w:val="28"/>
-          <w:szCs w:val="28"/>
+          <w:sz w:val="32"/>
+          <w:szCs w:val="32"/>
+        </w:rPr>
+      </w:pPr>
+      <w:r>
+        <w:rPr>
+          <w:b/>
+          <w:sz w:val="32"/>
+          <w:szCs w:val="32"/>
         </w:rPr>
         <w:t xml:space="preserve">I.Mô tả chức năng </w:t>
+      </w:r>
+    </w:p>
+    <w:p>
+      <w:pPr>
+        <w:rPr>
+          <w:sz w:val="28"/>
+          <w:szCs w:val="28"/>
+        </w:rPr>
+      </w:pPr>
+      <w:r>
+        <w:rPr>
+          <w:b/>
+          <w:sz w:val="28"/>
+          <w:szCs w:val="28"/>
+        </w:rPr>
+        <w:t>1.</w:t>
+      </w:r>
+      <w:r>
+        <w:rPr>
+          <w:sz w:val="28"/>
+          <w:szCs w:val="28"/>
+        </w:rPr>
+        <w:t>Đăng nhập hệ thống</w:t>
+      </w:r>
+    </w:p>
+    <w:p>
+      <w:pPr>
+        <w:rPr>
+          <w:sz w:val="28"/>
+          <w:szCs w:val="28"/>
+        </w:rPr>
+      </w:pPr>
+      <w:r>
+        <w:rPr>
+          <w:sz w:val="28"/>
+          <w:szCs w:val="28"/>
+        </w:rPr>
+        <w:tab/>
+      </w:r>
+      <w:bookmarkStart w:id="0" w:name="_GoBack"/>
+      <w:bookmarkEnd w:id="0"/>
+    </w:p>
+    <w:p>
+      <w:pPr>
+        <w:rPr>
+          <w:sz w:val="28"/>
+          <w:szCs w:val="28"/>
+        </w:rPr>
+      </w:pPr>
+      <w:r>
+        <w:rPr>
+          <w:b/>
+          <w:sz w:val="28"/>
+          <w:szCs w:val="28"/>
+        </w:rPr>
+        <w:t>2.</w:t>
+      </w:r>
+      <w:r>
+        <w:rPr>
+          <w:sz w:val="28"/>
+          <w:szCs w:val="28"/>
+        </w:rPr>
+        <w:t>Đăng kí hợp Đồng</w:t>
       </w:r>
     </w:p>
     <w:p>
@@ -332,8 +378,6 @@
         </w:rPr>
         <w:t>II.Công nghệ và công cụ</w:t>
       </w:r>
-      <w:bookmarkStart w:id="0" w:name="_GoBack"/>
-      <w:bookmarkEnd w:id="0"/>
     </w:p>
     <w:p>
       <w:pPr>
@@ -373,6 +417,7 @@
           <w:sz w:val="28"/>
           <w:szCs w:val="28"/>
         </w:rPr>
+        <w:lastRenderedPageBreak/>
         <w:t>-</w:t>
       </w:r>
       <w:r>

</xml_diff>